<commit_message>
docs: update data of iteration 5 documentation
</commit_message>
<xml_diff>
--- a/Documents/Iteration_5_Dakota_Daniger.docx
+++ b/Documents/Iteration_5_Dakota_Daniger.docx
@@ -24,7 +24,10 @@
     </w:p>
     <w:p>
       <w:r>
-        <w:t>March 14, 2022</w:t>
+        <w:t>April 6</w:t>
+      </w:r>
+      <w:r>
+        <w:t>, 2022</w:t>
       </w:r>
     </w:p>
     <w:p>

</xml_diff>